<commit_message>
changed ip, added working hours
</commit_message>
<xml_diff>
--- a/PreparedStatements.docx
+++ b/PreparedStatements.docx
@@ -321,8 +321,6 @@
           <w:szCs w:val="36"/>
         </w:rPr>
       </w:pPr>
-      <w:bookmarkStart w:id="0" w:name="_GoBack"/>
-      <w:bookmarkEnd w:id="0"/>
     </w:p>
     <w:p>
       <w:pPr>
@@ -558,7 +556,6 @@
         <w:pageBreakBefore/>
       </w:pPr>
       <w:r>
-        <w:lastRenderedPageBreak/>
         <w:t>Inhaltsverzeichnis</w:t>
       </w:r>
     </w:p>
@@ -645,7 +642,7 @@
           <w:rPr>
             <w:noProof/>
           </w:rPr>
-          <w:t>3</w:t>
+          <w:t>1</w:t>
         </w:r>
         <w:r>
           <w:rPr>
@@ -729,7 +726,7 @@
           <w:rPr>
             <w:noProof/>
           </w:rPr>
-          <w:t>3</w:t>
+          <w:t>1</w:t>
         </w:r>
         <w:r>
           <w:rPr>
@@ -813,7 +810,7 @@
           <w:rPr>
             <w:noProof/>
           </w:rPr>
-          <w:t>3</w:t>
+          <w:t>1</w:t>
         </w:r>
         <w:r>
           <w:rPr>
@@ -897,7 +894,7 @@
           <w:rPr>
             <w:noProof/>
           </w:rPr>
-          <w:t>3</w:t>
+          <w:t>1</w:t>
         </w:r>
         <w:r>
           <w:rPr>
@@ -981,7 +978,7 @@
           <w:rPr>
             <w:noProof/>
           </w:rPr>
-          <w:t>4</w:t>
+          <w:t>1</w:t>
         </w:r>
         <w:r>
           <w:rPr>
@@ -1065,7 +1062,7 @@
           <w:rPr>
             <w:noProof/>
           </w:rPr>
-          <w:t>5</w:t>
+          <w:t>1</w:t>
         </w:r>
         <w:r>
           <w:rPr>
@@ -1149,7 +1146,7 @@
           <w:rPr>
             <w:noProof/>
           </w:rPr>
-          <w:t>5</w:t>
+          <w:t>1</w:t>
         </w:r>
         <w:r>
           <w:rPr>
@@ -1233,7 +1230,7 @@
           <w:rPr>
             <w:noProof/>
           </w:rPr>
-          <w:t>7</w:t>
+          <w:t>1</w:t>
         </w:r>
         <w:r>
           <w:rPr>
@@ -1253,293 +1250,296 @@
         <w:pStyle w:val="berschrift1"/>
         <w:pageBreakBefore/>
       </w:pPr>
-      <w:bookmarkStart w:id="1" w:name="_Toc444028737"/>
+      <w:bookmarkStart w:id="0" w:name="_Toc444028737"/>
       <w:r>
         <w:t>Einführung</w:t>
       </w:r>
+      <w:bookmarkEnd w:id="0"/>
+    </w:p>
+    <w:p>
+      <w:r>
+        <w:t>„</w:t>
+      </w:r>
+      <w:proofErr w:type="spellStart"/>
+      <w:r>
+        <w:t>PreparedStatements</w:t>
+      </w:r>
+      <w:proofErr w:type="spellEnd"/>
+      <w:r>
+        <w:t xml:space="preserve"> sind in JDBC eine Möglichkeit SQL-Befehle vorzubereiten um SQL-</w:t>
+      </w:r>
+      <w:proofErr w:type="spellStart"/>
+      <w:r>
+        <w:t>Injections</w:t>
+      </w:r>
+      <w:proofErr w:type="spellEnd"/>
+      <w:r>
+        <w:t xml:space="preserve"> zu vermeiden. Die Typüberprüfung kann somit schon bei der Hochsprache abgehandelt werden und kann so das DBMS entlasten und Fehler in der </w:t>
+      </w:r>
+      <w:proofErr w:type="spellStart"/>
+      <w:r>
+        <w:t>Businesslogic</w:t>
+      </w:r>
+      <w:proofErr w:type="spellEnd"/>
+      <w:r>
+        <w:t xml:space="preserve"> behandelbar machen.</w:t>
+      </w:r>
+      <w:r>
+        <w:t>“ [BOR]</w:t>
+      </w:r>
+    </w:p>
+    <w:p>
+      <w:pPr>
+        <w:pStyle w:val="berschrift2"/>
+      </w:pPr>
+      <w:bookmarkStart w:id="1" w:name="_Toc444028738"/>
+      <w:r>
+        <w:t>Ziele</w:t>
+      </w:r>
       <w:bookmarkEnd w:id="1"/>
     </w:p>
     <w:p>
       <w:r>
-        <w:t>„</w:t>
+        <w:t xml:space="preserve">„Es ist erwünscht Konfigurationen nicht direkt im </w:t>
       </w:r>
       <w:proofErr w:type="spellStart"/>
       <w:r>
+        <w:t>Sourcecode</w:t>
+      </w:r>
+      <w:proofErr w:type="spellEnd"/>
+      <w:r>
+        <w:t xml:space="preserve"> zu speichern, daher sollen Property-Files [3] zur Anwendung kommen bzw. CLI-Argumente (Library verwenden) [1,4] verwendet werden. Dabei können natürlich Default-Werte im Code abgelegt werden.</w:t>
+      </w:r>
+    </w:p>
+    <w:p>
+      <w:r>
+        <w:t xml:space="preserve">Das Hauptaugenmerk in diesem Beispiel liegt auf der Verwendung von </w:t>
+      </w:r>
+      <w:proofErr w:type="spellStart"/>
+      <w:r>
         <w:t>PreparedStatements</w:t>
       </w:r>
       <w:proofErr w:type="spellEnd"/>
       <w:r>
-        <w:t xml:space="preserve"> sind in JDBC eine Möglichkeit SQL-Befehle vorzubereiten um SQL-</w:t>
+        <w:t xml:space="preserve"> [2]. Dabei sollen alle CRUD-Aktionen durchgeführt werden.“ [BOR]</w:t>
+      </w:r>
+    </w:p>
+    <w:p>
+      <w:pPr>
+        <w:pStyle w:val="berschrift2"/>
+      </w:pPr>
+      <w:bookmarkStart w:id="2" w:name="_Toc444028739"/>
+      <w:r>
+        <w:t>Aufgabenstellung</w:t>
+      </w:r>
+      <w:bookmarkEnd w:id="2"/>
+    </w:p>
+    <w:p>
+      <w:r>
+        <w:t xml:space="preserve">„Verwenden Sie Ihren Code aus der Aufgabenstellung "Simple JDBC Connection" um Zugriff auf die </w:t>
       </w:r>
       <w:proofErr w:type="spellStart"/>
       <w:r>
-        <w:t>Injections</w:t>
+        <w:t>Postgresql</w:t>
       </w:r>
       <w:proofErr w:type="spellEnd"/>
       <w:r>
-        <w:t xml:space="preserve"> zu vermeiden. Die Typüberprüfung kann somit schon bei der Hochsprache abgehandelt werden und kann so das DBMS entlasten und Fehler in der </w:t>
+        <w:t xml:space="preserve"> Datenbank "Schokofabrik" zur Verfügung zu stellen. Dabei sollen die Befehle (CRUD) auf die Datenbank mittels </w:t>
       </w:r>
       <w:proofErr w:type="spellStart"/>
       <w:r>
-        <w:t>Businesslogic</w:t>
+        <w:t>PreparedStatements</w:t>
       </w:r>
       <w:proofErr w:type="spellEnd"/>
       <w:r>
-        <w:t xml:space="preserve"> behandelbar machen.</w:t>
-      </w:r>
-      <w:r>
-        <w:t>“ [BOR]</w:t>
+        <w:t xml:space="preserve"> ausgeführt werden. Verwenden Sie mindestens 10000 Datensätze bei Ihren SQL-Befehlen. Diese können natürlich </w:t>
+      </w:r>
+      <w:proofErr w:type="spellStart"/>
+      <w:r>
+        <w:t>sinnfrei</w:t>
+      </w:r>
+      <w:proofErr w:type="spellEnd"/>
+      <w:r>
+        <w:t xml:space="preserve"> mittels geeigneten Methoden in Java erstellt werden.</w:t>
+      </w:r>
+    </w:p>
+    <w:p/>
+    <w:p>
+      <w:r>
+        <w:t xml:space="preserve">Die Properties sollen dabei folgende Keys beinhalten: host, </w:t>
+      </w:r>
+      <w:proofErr w:type="spellStart"/>
+      <w:r>
+        <w:t>port</w:t>
+      </w:r>
+      <w:proofErr w:type="spellEnd"/>
+      <w:r>
+        <w:t xml:space="preserve">, </w:t>
+      </w:r>
+      <w:proofErr w:type="spellStart"/>
+      <w:r>
+        <w:t>database</w:t>
+      </w:r>
+      <w:proofErr w:type="spellEnd"/>
+      <w:r>
+        <w:t xml:space="preserve">, </w:t>
+      </w:r>
+      <w:proofErr w:type="spellStart"/>
+      <w:r>
+        <w:t>user</w:t>
+      </w:r>
+      <w:proofErr w:type="spellEnd"/>
+      <w:r>
+        <w:t xml:space="preserve">, </w:t>
+      </w:r>
+      <w:proofErr w:type="spellStart"/>
+      <w:r>
+        <w:t>password</w:t>
+      </w:r>
+      <w:proofErr w:type="spellEnd"/>
+    </w:p>
+    <w:p/>
+    <w:p>
+      <w:r>
+        <w:t xml:space="preserve">Vergessen Sie nicht auf die Meta-Regeln (Dokumentation, </w:t>
+      </w:r>
+      <w:proofErr w:type="spellStart"/>
+      <w:r>
+        <w:t>Jar</w:t>
+      </w:r>
+      <w:proofErr w:type="spellEnd"/>
+      <w:r>
+        <w:t>-File, etc.)! Die Testfälle sind dabei zu ignorieren. Diese Aufgabe ist als Gruppenarbeit (2 Personen) zu lösen.“ [BOR]</w:t>
       </w:r>
     </w:p>
     <w:p>
       <w:pPr>
         <w:pStyle w:val="berschrift2"/>
       </w:pPr>
-      <w:bookmarkStart w:id="2" w:name="_Toc444028738"/>
-      <w:r>
-        <w:t>Ziele</w:t>
-      </w:r>
-      <w:bookmarkEnd w:id="2"/>
-    </w:p>
-    <w:p>
-      <w:r>
-        <w:t>„</w:t>
-      </w:r>
-      <w:r>
-        <w:t xml:space="preserve">Es ist erwünscht Konfigurationen nicht direkt im </w:t>
-      </w:r>
-      <w:proofErr w:type="spellStart"/>
-      <w:r>
-        <w:t>Sourcecode</w:t>
-      </w:r>
-      <w:proofErr w:type="spellEnd"/>
-      <w:r>
-        <w:t xml:space="preserve"> zu speichern, daher sollen Property-Files [3] zur Anwendung kommen bzw. CLI-Argumente (Library verwenden) [1,4] verwendet werden. Dabei können natürlich Default-Werte im Code abgelegt werden.</w:t>
-      </w:r>
-    </w:p>
-    <w:p>
-      <w:r>
-        <w:t xml:space="preserve">Das Hauptaugenmerk in diesem Beispiel liegt auf der Verwendung von </w:t>
-      </w:r>
-      <w:proofErr w:type="spellStart"/>
-      <w:r>
-        <w:t>PreparedStatements</w:t>
-      </w:r>
-      <w:proofErr w:type="spellEnd"/>
-      <w:r>
-        <w:t xml:space="preserve"> [2]. Dabei sollen alle CRUD-Aktionen durchgeführt werden.</w:t>
-      </w:r>
-      <w:r>
-        <w:t>“ [BOR]</w:t>
-      </w:r>
-    </w:p>
-    <w:p>
-      <w:pPr>
-        <w:pStyle w:val="berschrift2"/>
-      </w:pPr>
-      <w:bookmarkStart w:id="3" w:name="_Toc444028739"/>
-      <w:r>
-        <w:t>Aufgabenstellung</w:t>
+      <w:bookmarkStart w:id="3" w:name="_Toc444028740"/>
+      <w:r>
+        <w:t>Quellen der Angabe</w:t>
       </w:r>
       <w:bookmarkEnd w:id="3"/>
     </w:p>
     <w:p>
-      <w:r>
-        <w:t>„</w:t>
-      </w:r>
-      <w:r>
-        <w:t xml:space="preserve">Verwenden Sie Ihren Code aus der Aufgabenstellung "Simple JDBC Connection" um Zugriff auf die </w:t>
-      </w:r>
-      <w:proofErr w:type="spellStart"/>
-      <w:r>
-        <w:t>Postgresql</w:t>
-      </w:r>
-      <w:proofErr w:type="spellEnd"/>
-      <w:r>
-        <w:t xml:space="preserve"> Datenbank "Schokofabrik" zur Verfügung zu stellen. Dabei sollen die Befehle (CRUD) auf die Datenbank mittels </w:t>
-      </w:r>
-      <w:proofErr w:type="spellStart"/>
-      <w:r>
-        <w:t>PreparedStatements</w:t>
-      </w:r>
-      <w:proofErr w:type="spellEnd"/>
-      <w:r>
-        <w:t xml:space="preserve"> ausgeführt werden. Verwenden Sie mindestens 10000 Datensätze bei Ihren SQL-Befehlen. Diese können natürlich </w:t>
-      </w:r>
-      <w:proofErr w:type="spellStart"/>
-      <w:r>
-        <w:t>sinnfrei</w:t>
-      </w:r>
-      <w:proofErr w:type="spellEnd"/>
-      <w:r>
-        <w:t xml:space="preserve"> mittels geeigneten Methoden in Java erstellt werden.</w:t>
-      </w:r>
-    </w:p>
-    <w:p/>
-    <w:p>
-      <w:r>
-        <w:t>Die Properties sollen dabei folgende Keys beinhalten: host,</w:t>
-      </w:r>
-      <w:r>
+      <w:pPr>
+        <w:rPr>
+          <w:lang w:val="en-US"/>
+        </w:rPr>
+      </w:pPr>
+      <w:r>
+        <w:rPr>
+          <w:lang w:val="en-US"/>
+        </w:rPr>
+        <w:t xml:space="preserve">„[1] Apache Commons CLI; Online: </w:t>
+      </w:r>
+      <w:hyperlink r:id="rId9" w:history="1">
+        <w:r>
+          <w:rPr>
+            <w:rStyle w:val="Hyperlink"/>
+            <w:lang w:val="en-US"/>
+          </w:rPr>
+          <w:t>http://commons.apache.org/proper/commons-cli/</w:t>
+        </w:r>
+      </w:hyperlink>
+      <w:r>
+        <w:rPr>
+          <w:lang w:val="en-US"/>
+        </w:rPr>
         <w:t xml:space="preserve"> </w:t>
       </w:r>
-      <w:proofErr w:type="spellStart"/>
-      <w:r>
-        <w:t>port</w:t>
-      </w:r>
-      <w:proofErr w:type="spellEnd"/>
-      <w:r>
-        <w:t xml:space="preserve">, </w:t>
-      </w:r>
-      <w:proofErr w:type="spellStart"/>
-      <w:r>
-        <w:t>database</w:t>
-      </w:r>
-      <w:proofErr w:type="spellEnd"/>
-      <w:r>
-        <w:t xml:space="preserve">, </w:t>
-      </w:r>
-      <w:proofErr w:type="spellStart"/>
-      <w:r>
-        <w:t>user</w:t>
-      </w:r>
-      <w:proofErr w:type="spellEnd"/>
-      <w:r>
-        <w:t xml:space="preserve">, </w:t>
-      </w:r>
-      <w:proofErr w:type="spellStart"/>
-      <w:r>
-        <w:t>password</w:t>
-      </w:r>
-      <w:proofErr w:type="spellEnd"/>
-    </w:p>
-    <w:p/>
-    <w:p>
-      <w:r>
-        <w:t xml:space="preserve">Vergessen Sie nicht auf die Meta-Regeln (Dokumentation, </w:t>
-      </w:r>
-      <w:proofErr w:type="spellStart"/>
-      <w:r>
-        <w:t>Jar</w:t>
-      </w:r>
-      <w:proofErr w:type="spellEnd"/>
-      <w:r>
-        <w:t>-File, etc.)! Die Testfälle sind dabei zu ignorieren. Diese Aufgabe ist als Gruppenarbeit (2 Personen) zu lösen.</w:t>
-      </w:r>
-      <w:r>
-        <w:t>“ [BOR]</w:t>
-      </w:r>
-    </w:p>
-    <w:p>
-      <w:pPr>
-        <w:pStyle w:val="berschrift2"/>
-      </w:pPr>
-      <w:bookmarkStart w:id="4" w:name="_Toc444028740"/>
-      <w:r>
-        <w:t>Quellen der Angabe</w:t>
-      </w:r>
-      <w:bookmarkEnd w:id="4"/>
-    </w:p>
-    <w:p>
-      <w:r>
-        <w:t>„</w:t>
-      </w:r>
-      <w:r>
-        <w:t xml:space="preserve">[1] Apache </w:t>
-      </w:r>
-      <w:proofErr w:type="spellStart"/>
-      <w:r>
-        <w:t>Commons</w:t>
-      </w:r>
-      <w:proofErr w:type="spellEnd"/>
-      <w:r>
-        <w:t xml:space="preserve"> CLI; Online:</w:t>
-      </w:r>
-      <w:r>
+    </w:p>
+    <w:p>
+      <w:pPr>
+        <w:rPr>
+          <w:lang w:val="en-US"/>
+        </w:rPr>
+      </w:pPr>
+      <w:r>
+        <w:rPr>
+          <w:lang w:val="en-US"/>
+        </w:rPr>
+        <w:t xml:space="preserve">[2] Java Tutorial JDBC "Prepared Statements"; Online: </w:t>
+      </w:r>
+      <w:hyperlink r:id="rId10" w:history="1">
+        <w:r>
+          <w:rPr>
+            <w:rStyle w:val="Hyperlink"/>
+            <w:lang w:val="en-US"/>
+          </w:rPr>
+          <w:t>https://docs.oracle.com/javase/tutorial/jdbc/basics/prepared.html</w:t>
+        </w:r>
+      </w:hyperlink>
+      <w:r>
+        <w:rPr>
+          <w:lang w:val="en-US"/>
+        </w:rPr>
         <w:t xml:space="preserve"> </w:t>
       </w:r>
-      <w:hyperlink r:id="rId9" w:history="1">
+    </w:p>
+    <w:p>
+      <w:pPr>
+        <w:rPr>
+          <w:lang w:val="en-US"/>
+        </w:rPr>
+      </w:pPr>
+      <w:r>
+        <w:rPr>
+          <w:lang w:val="en-US"/>
+        </w:rPr>
+        <w:t xml:space="preserve">[3] Java Tutorial Properties; Online: </w:t>
+      </w:r>
+      <w:hyperlink r:id="rId11" w:history="1">
         <w:r>
           <w:rPr>
             <w:rStyle w:val="Hyperlink"/>
-          </w:rPr>
-          <w:t>http://commons.apache.org/proper/commons-cli/</w:t>
+            <w:lang w:val="en-US"/>
+          </w:rPr>
+          <w:t>https://docs.oracle.com/javase/tutorial/essential/environment/properties.html</w:t>
         </w:r>
       </w:hyperlink>
       <w:r>
+        <w:rPr>
+          <w:lang w:val="en-US"/>
+        </w:rPr>
         <w:t xml:space="preserve"> </w:t>
       </w:r>
     </w:p>
     <w:p>
-      <w:r>
-        <w:t>[2] Java Tutorial JDBC "</w:t>
-      </w:r>
-      <w:proofErr w:type="spellStart"/>
-      <w:r>
-        <w:t>Prepared</w:t>
-      </w:r>
-      <w:proofErr w:type="spellEnd"/>
-      <w:r>
-        <w:t xml:space="preserve"> Statements"; Online: </w:t>
-      </w:r>
-      <w:hyperlink r:id="rId10" w:history="1">
+      <w:pPr>
+        <w:rPr>
+          <w:lang w:val="en-US"/>
+        </w:rPr>
+      </w:pPr>
+      <w:r>
+        <w:rPr>
+          <w:lang w:val="en-US"/>
+        </w:rPr>
+        <w:t xml:space="preserve">[4] Overview of Java CLI Libraries; Online: </w:t>
+      </w:r>
+      <w:hyperlink r:id="rId12" w:history="1">
         <w:r>
           <w:rPr>
             <w:rStyle w:val="Hyperlink"/>
-          </w:rPr>
-          <w:t>https://docs.oracle.com/javase/tutorial/jdbc/basics/prepared.html</w:t>
+            <w:lang w:val="en-US"/>
+          </w:rPr>
+          <w:t>http://stackoverflow.com/questions/1200054/java-library-for-parsing-command-line-parameters</w:t>
         </w:r>
       </w:hyperlink>
-      <w:r>
-        <w:t xml:space="preserve"> </w:t>
-      </w:r>
-    </w:p>
-    <w:p>
-      <w:r>
-        <w:t xml:space="preserve">[3] Java Tutorial Properties; Online: </w:t>
-      </w:r>
-      <w:hyperlink r:id="rId11" w:history="1">
-        <w:r>
-          <w:rPr>
-            <w:rStyle w:val="Hyperlink"/>
-          </w:rPr>
-          <w:t>https://docs.oracle.com/javase/tutorial/essential/environment/properties.html</w:t>
-        </w:r>
-      </w:hyperlink>
-      <w:r>
-        <w:t xml:space="preserve"> </w:t>
-      </w:r>
-    </w:p>
-    <w:p>
-      <w:r>
-        <w:t xml:space="preserve">[4] </w:t>
-      </w:r>
-      <w:proofErr w:type="spellStart"/>
-      <w:r>
-        <w:t>Overview</w:t>
-      </w:r>
-      <w:proofErr w:type="spellEnd"/>
-      <w:r>
-        <w:t xml:space="preserve"> </w:t>
-      </w:r>
-      <w:proofErr w:type="spellStart"/>
-      <w:r>
-        <w:t>of</w:t>
-      </w:r>
-      <w:proofErr w:type="spellEnd"/>
-      <w:r>
-        <w:t xml:space="preserve"> Java CLI Libraries; Online: </w:t>
-      </w:r>
-      <w:hyperlink r:id="rId12" w:history="1">
-        <w:r>
-          <w:rPr>
-            <w:rStyle w:val="Hyperlink"/>
-          </w:rPr>
-          <w:t>http://stackoverflow.com/questions/1200054/java-library-for-parsing-command-line-parameters</w:t>
-        </w:r>
-      </w:hyperlink>
-      <w:r>
-        <w:t>“ [BOR]</w:t>
+      <w:proofErr w:type="gramStart"/>
+      <w:r>
+        <w:rPr>
+          <w:lang w:val="en-US"/>
+        </w:rPr>
+        <w:t>“ [</w:t>
+      </w:r>
+      <w:proofErr w:type="gramEnd"/>
+      <w:r>
+        <w:rPr>
+          <w:lang w:val="en-US"/>
+        </w:rPr>
+        <w:t>BOR]</w:t>
       </w:r>
     </w:p>
     <w:p>
@@ -1547,11 +1547,11 @@
         <w:pStyle w:val="berschrift1"/>
         <w:pageBreakBefore/>
       </w:pPr>
-      <w:bookmarkStart w:id="5" w:name="_Toc444028741"/>
+      <w:bookmarkStart w:id="4" w:name="_Toc444028741"/>
       <w:r>
         <w:t>Designüberlegung</w:t>
       </w:r>
-      <w:bookmarkEnd w:id="5"/>
+      <w:bookmarkEnd w:id="4"/>
     </w:p>
     <w:p>
       <w:pPr>
@@ -1704,46 +1704,46 @@
         <w:pStyle w:val="berschrift1"/>
         <w:pageBreakBefore/>
       </w:pPr>
-      <w:bookmarkStart w:id="6" w:name="_Toc444028742"/>
+      <w:bookmarkStart w:id="5" w:name="_Toc444028742"/>
       <w:r>
         <w:t>Ergebnisse</w:t>
       </w:r>
+      <w:bookmarkEnd w:id="5"/>
+    </w:p>
+    <w:p>
+      <w:r>
+        <w:t>Neue Technologien zusammenfasen (Theorie)</w:t>
+      </w:r>
+      <w:r>
+        <w:t xml:space="preserve"> und Code </w:t>
+      </w:r>
+      <w:proofErr w:type="spellStart"/>
+      <w:r>
+        <w:t>Snippets</w:t>
+      </w:r>
+      <w:proofErr w:type="spellEnd"/>
+    </w:p>
+    <w:p>
+      <w:r>
+        <w:t>Mit Testbericht?</w:t>
+      </w:r>
+    </w:p>
+    <w:p>
+      <w:r>
+        <w:t>Resultate/Niederlagen</w:t>
+      </w:r>
+    </w:p>
+    <w:p>
+      <w:pPr>
+        <w:pStyle w:val="berschrift1"/>
+      </w:pPr>
+      <w:bookmarkStart w:id="6" w:name="_Toc437502305"/>
+      <w:bookmarkStart w:id="7" w:name="_Toc444028743"/>
+      <w:r>
+        <w:t>Teamarbeit</w:t>
+      </w:r>
       <w:bookmarkEnd w:id="6"/>
-    </w:p>
-    <w:p>
-      <w:r>
-        <w:t>Neue Technologien zusammenfasen (Theorie)</w:t>
-      </w:r>
-      <w:r>
-        <w:t xml:space="preserve"> und Code </w:t>
-      </w:r>
-      <w:proofErr w:type="spellStart"/>
-      <w:r>
-        <w:t>Snippets</w:t>
-      </w:r>
-      <w:proofErr w:type="spellEnd"/>
-    </w:p>
-    <w:p>
-      <w:r>
-        <w:t>Mit Testbericht?</w:t>
-      </w:r>
-    </w:p>
-    <w:p>
-      <w:r>
-        <w:t>Resultate/Niederlagen</w:t>
-      </w:r>
-    </w:p>
-    <w:p>
-      <w:pPr>
-        <w:pStyle w:val="berschrift1"/>
-      </w:pPr>
-      <w:bookmarkStart w:id="7" w:name="_Toc437502305"/>
-      <w:bookmarkStart w:id="8" w:name="_Toc444028743"/>
-      <w:r>
-        <w:t>Teamarbeit</w:t>
-      </w:r>
       <w:bookmarkEnd w:id="7"/>
-      <w:bookmarkEnd w:id="8"/>
     </w:p>
     <w:p>
       <w:pPr>
@@ -2832,7 +2832,7 @@
               <w:pStyle w:val="Textkrper"/>
             </w:pPr>
             <w:r>
-              <w:t>?</w:t>
+              <w:t>1.8</w:t>
             </w:r>
             <w:r>
               <w:t xml:space="preserve"> h</w:t>
@@ -2876,7 +2876,7 @@
               <w:pStyle w:val="Textkrper"/>
             </w:pPr>
             <w:r>
-              <w:t>?</w:t>
+              <w:t>0.4</w:t>
             </w:r>
             <w:r>
               <w:t xml:space="preserve"> h</w:t>
@@ -2920,7 +2920,10 @@
               <w:pStyle w:val="Textkrper"/>
             </w:pPr>
             <w:r>
-              <w:t>? h</w:t>
+              <w:t>0.4</w:t>
+            </w:r>
+            <w:r>
+              <w:t xml:space="preserve"> h</w:t>
             </w:r>
           </w:p>
         </w:tc>
@@ -3000,7 +3003,7 @@
               <w:rPr>
                 <w:b/>
               </w:rPr>
-              <w:t>?</w:t>
+              <w:t>2.6</w:t>
             </w:r>
             <w:r>
               <w:rPr>
@@ -3201,7 +3204,7 @@
           <w:numId w:val="0"/>
         </w:numPr>
       </w:pPr>
-      <w:bookmarkStart w:id="9" w:name="_Toc437502306"/>
+      <w:bookmarkStart w:id="8" w:name="_Toc437502306"/>
     </w:p>
     <w:p>
       <w:pPr>
@@ -3210,50 +3213,40 @@
       <w:r>
         <w:br w:type="column"/>
       </w:r>
-      <w:bookmarkStart w:id="10" w:name="_Toc444028744"/>
+      <w:bookmarkStart w:id="9" w:name="_Toc444028744"/>
       <w:r>
         <w:t>Literaturverzeichnis</w:t>
       </w:r>
+      <w:bookmarkEnd w:id="8"/>
       <w:bookmarkEnd w:id="9"/>
-      <w:bookmarkEnd w:id="10"/>
     </w:p>
     <w:p>
       <w:pPr>
         <w:pStyle w:val="Textkrper"/>
         <w:ind w:left="1418" w:hanging="1418"/>
+      </w:pPr>
+      <w:r>
+        <w:t>[BOR]</w:t>
+      </w:r>
+      <w:r>
+        <w:tab/>
+      </w:r>
+      <w:r>
+        <w:t>Mich</w:t>
+      </w:r>
+      <w:proofErr w:type="spellStart"/>
+      <w:r>
         <w:rPr>
           <w:lang w:val="en-US"/>
         </w:rPr>
-      </w:pPr>
+        <w:t>ael</w:t>
+      </w:r>
+      <w:proofErr w:type="spellEnd"/>
       <w:r>
         <w:rPr>
           <w:lang w:val="en-US"/>
         </w:rPr>
-        <w:t>[</w:t>
-      </w:r>
-      <w:r>
-        <w:rPr>
-          <w:lang w:val="en-US"/>
-        </w:rPr>
-        <w:t>BOR</w:t>
-      </w:r>
-      <w:r>
-        <w:rPr>
-          <w:lang w:val="en-US"/>
-        </w:rPr>
-        <w:t>]</w:t>
-      </w:r>
-      <w:r>
-        <w:rPr>
-          <w:lang w:val="en-US"/>
-        </w:rPr>
-        <w:tab/>
-      </w:r>
-      <w:r>
-        <w:rPr>
-          <w:lang w:val="en-US"/>
-        </w:rPr>
-        <w:t xml:space="preserve">Michael </w:t>
+        <w:t xml:space="preserve"> </w:t>
       </w:r>
       <w:proofErr w:type="spellStart"/>
       <w:r>
@@ -3303,20 +3296,17 @@
         <w:rPr>
           <w:lang w:val="en-US"/>
         </w:rPr>
-        <w:t xml:space="preserve"> [Online]. Available at</w:t>
-      </w:r>
-      <w:proofErr w:type="gramStart"/>
-      <w:r>
-        <w:rPr>
-          <w:lang w:val="en-US"/>
-        </w:rPr>
-        <w:t>:</w:t>
-      </w:r>
-      <w:proofErr w:type="gramEnd"/>
-      <w:r>
-        <w:rPr>
-          <w:lang w:val="en-US"/>
-        </w:rPr>
+        <w:t xml:space="preserve"> [Online]. </w:t>
+      </w:r>
+      <w:proofErr w:type="spellStart"/>
+      <w:r>
+        <w:t>Available</w:t>
+      </w:r>
+      <w:proofErr w:type="spellEnd"/>
+      <w:r>
+        <w:t xml:space="preserve"> at:</w:t>
+      </w:r>
+      <w:r>
         <w:br/>
       </w:r>
       <w:hyperlink r:id="rId13" w:history="1">
@@ -3331,57 +3321,22 @@
         <w:t xml:space="preserve">  </w:t>
       </w:r>
       <w:r>
-        <w:rPr>
-          <w:lang w:val="en-US"/>
-        </w:rPr>
-        <w:t>[</w:t>
-      </w:r>
-      <w:proofErr w:type="spellStart"/>
-      <w:r>
-        <w:rPr>
-          <w:lang w:val="en-US"/>
-        </w:rPr>
-        <w:t>abgerufen</w:t>
-      </w:r>
-      <w:proofErr w:type="spellEnd"/>
-      <w:r>
-        <w:rPr>
-          <w:lang w:val="en-US"/>
-        </w:rPr>
-        <w:t xml:space="preserve"> am </w:t>
-      </w:r>
-      <w:r>
-        <w:rPr>
-          <w:lang w:val="en-US"/>
-        </w:rPr>
+        <w:t xml:space="preserve">[abgerufen am </w:t>
+      </w:r>
+      <w:r>
         <w:t>24</w:t>
       </w:r>
       <w:r>
-        <w:rPr>
-          <w:lang w:val="en-US"/>
-        </w:rPr>
         <w:t>.</w:t>
       </w:r>
       <w:r>
-        <w:rPr>
-          <w:lang w:val="en-US"/>
-        </w:rPr>
         <w:t>02.2016</w:t>
       </w:r>
       <w:r>
-        <w:rPr>
-          <w:lang w:val="en-US"/>
-        </w:rPr>
         <w:t xml:space="preserve">] </w:t>
       </w:r>
     </w:p>
-    <w:p>
-      <w:pPr>
-        <w:rPr>
-          <w:lang w:val="en-US"/>
-        </w:rPr>
-      </w:pPr>
-    </w:p>
+    <w:p/>
     <w:sectPr>
       <w:headerReference w:type="default" r:id="rId14"/>
       <w:footerReference w:type="default" r:id="rId15"/>
@@ -6028,7 +5983,7 @@
 </file>
 
 <file path=customXml/itemProps1.xml><?xml version="1.0" encoding="utf-8"?>
-<ds:datastoreItem xmlns:ds="http://schemas.openxmlformats.org/officeDocument/2006/customXml" ds:itemID="{1D5E0174-AE02-4381-AA6A-A000BA49763A}">
+<ds:datastoreItem xmlns:ds="http://schemas.openxmlformats.org/officeDocument/2006/customXml" ds:itemID="{D2B36D7E-A748-45C5-8E43-DA3677139264}">
   <ds:schemaRefs>
     <ds:schemaRef ds:uri="http://schemas.openxmlformats.org/officeDocument/2006/bibliography"/>
   </ds:schemaRefs>

</xml_diff>

<commit_message>
Added property file part
</commit_message>
<xml_diff>
--- a/PreparedStatements.docx
+++ b/PreparedStatements.docx
@@ -1504,197 +1504,204 @@
       <w:r>
         <w:fldChar w:fldCharType="end"/>
       </w:r>
-      <w:bookmarkStart w:id="0" w:name="_GoBack"/>
-      <w:bookmarkEnd w:id="0"/>
     </w:p>
     <w:p>
       <w:pPr>
         <w:pStyle w:val="berschrift1"/>
         <w:pageBreakBefore/>
       </w:pPr>
-      <w:bookmarkStart w:id="1" w:name="_Toc444108962"/>
-      <w:r>
+      <w:bookmarkStart w:id="0" w:name="_Toc444108962"/>
+      <w:r>
+        <w:lastRenderedPageBreak/>
         <w:t>Einführung</w:t>
       </w:r>
+      <w:bookmarkEnd w:id="0"/>
+    </w:p>
+    <w:p>
+      <w:r>
+        <w:t>„</w:t>
+      </w:r>
+      <w:proofErr w:type="spellStart"/>
+      <w:r>
+        <w:t>PreparedStatements</w:t>
+      </w:r>
+      <w:proofErr w:type="spellEnd"/>
+      <w:r>
+        <w:t xml:space="preserve"> sind in JDBC eine Möglichkeit SQL-Befehle vorzubereiten um SQL-</w:t>
+      </w:r>
+      <w:proofErr w:type="spellStart"/>
+      <w:r>
+        <w:t>Injections</w:t>
+      </w:r>
+      <w:proofErr w:type="spellEnd"/>
+      <w:r>
+        <w:t xml:space="preserve"> zu vermeiden. Die Typüberprüfung kann somit schon bei der Hochsprache abgehandelt werden und kann so das DBMS entlasten und Fehler in der </w:t>
+      </w:r>
+      <w:proofErr w:type="spellStart"/>
+      <w:r>
+        <w:t>Businesslogic</w:t>
+      </w:r>
+      <w:proofErr w:type="spellEnd"/>
+      <w:r>
+        <w:t xml:space="preserve"> behandelbar machen.</w:t>
+      </w:r>
+      <w:r>
+        <w:t>“ [BOR]</w:t>
+      </w:r>
+    </w:p>
+    <w:p>
+      <w:pPr>
+        <w:pStyle w:val="berschrift2"/>
+      </w:pPr>
+      <w:bookmarkStart w:id="1" w:name="_Toc444108963"/>
+      <w:r>
+        <w:t>Ziele</w:t>
+      </w:r>
       <w:bookmarkEnd w:id="1"/>
     </w:p>
     <w:p>
       <w:r>
-        <w:t>„</w:t>
+        <w:t xml:space="preserve">„Es ist erwünscht Konfigurationen nicht direkt im </w:t>
       </w:r>
       <w:proofErr w:type="spellStart"/>
       <w:r>
+        <w:t>Sourcecode</w:t>
+      </w:r>
+      <w:proofErr w:type="spellEnd"/>
+      <w:r>
+        <w:t xml:space="preserve"> zu speichern, daher sollen Property-Files [3] zur Anwendung kommen bzw. CLI-Argumente (Library verwenden) [1,4] verwendet werden. Dabei können natürlich Default-Werte im Code abgelegt werden.</w:t>
+      </w:r>
+    </w:p>
+    <w:p>
+      <w:r>
+        <w:t xml:space="preserve">Das Hauptaugenmerk in diesem Beispiel liegt auf der Verwendung von </w:t>
+      </w:r>
+      <w:proofErr w:type="spellStart"/>
+      <w:r>
         <w:t>PreparedStatements</w:t>
       </w:r>
       <w:proofErr w:type="spellEnd"/>
       <w:r>
-        <w:t xml:space="preserve"> sind in JDBC eine Möglichkeit SQL-Befehle vorzubereiten um SQL-</w:t>
+        <w:t xml:space="preserve"> [2]. Dabei sollen alle CRUD-Aktionen durchgeführt werden.“ [BOR]</w:t>
+      </w:r>
+    </w:p>
+    <w:p>
+      <w:pPr>
+        <w:pStyle w:val="berschrift2"/>
+      </w:pPr>
+      <w:bookmarkStart w:id="2" w:name="_Toc444108964"/>
+      <w:r>
+        <w:t>Aufgabenstellung</w:t>
+      </w:r>
+      <w:bookmarkEnd w:id="2"/>
+    </w:p>
+    <w:p>
+      <w:r>
+        <w:t xml:space="preserve">„Verwenden Sie Ihren Code aus der Aufgabenstellung "Simple JDBC Connection" um Zugriff auf die </w:t>
       </w:r>
       <w:proofErr w:type="spellStart"/>
       <w:r>
-        <w:t>Injections</w:t>
+        <w:t>Postgresql</w:t>
       </w:r>
       <w:proofErr w:type="spellEnd"/>
       <w:r>
-        <w:t xml:space="preserve"> zu vermeiden. Die Typüberprüfung kann somit schon bei der Hochsprache abgehandelt werden und kann so das DBMS entlasten und Fehler in der </w:t>
+        <w:t xml:space="preserve"> Datenbank "Schokofabrik" zur Verfügung zu stellen. Dabei sollen die Befehle (CRUD) auf die Datenbank mittels </w:t>
       </w:r>
       <w:proofErr w:type="spellStart"/>
       <w:r>
-        <w:t>Businesslogic</w:t>
+        <w:t>PreparedStatements</w:t>
       </w:r>
       <w:proofErr w:type="spellEnd"/>
       <w:r>
-        <w:t xml:space="preserve"> behandelbar machen.</w:t>
-      </w:r>
-      <w:r>
-        <w:t>“ [BOR]</w:t>
+        <w:t xml:space="preserve"> ausgeführt werden. Verwenden Sie mindestens 10000 Datensätze bei Ihren SQL-Befehlen. Diese können natürlich </w:t>
+      </w:r>
+      <w:proofErr w:type="spellStart"/>
+      <w:r>
+        <w:t>sinnfrei</w:t>
+      </w:r>
+      <w:proofErr w:type="spellEnd"/>
+      <w:r>
+        <w:t xml:space="preserve"> mittels geeigneten Methoden in Java erstellt werden.</w:t>
+      </w:r>
+    </w:p>
+    <w:p/>
+    <w:p>
+      <w:r>
+        <w:t xml:space="preserve">Die Properties sollen dabei folgende Keys beinhalten: host, </w:t>
+      </w:r>
+      <w:proofErr w:type="spellStart"/>
+      <w:r>
+        <w:t>port</w:t>
+      </w:r>
+      <w:proofErr w:type="spellEnd"/>
+      <w:r>
+        <w:t xml:space="preserve">, </w:t>
+      </w:r>
+      <w:proofErr w:type="spellStart"/>
+      <w:r>
+        <w:t>database</w:t>
+      </w:r>
+      <w:proofErr w:type="spellEnd"/>
+      <w:r>
+        <w:t xml:space="preserve">, </w:t>
+      </w:r>
+      <w:proofErr w:type="spellStart"/>
+      <w:r>
+        <w:t>user</w:t>
+      </w:r>
+      <w:proofErr w:type="spellEnd"/>
+      <w:r>
+        <w:t xml:space="preserve">, </w:t>
+      </w:r>
+      <w:proofErr w:type="spellStart"/>
+      <w:r>
+        <w:t>password</w:t>
+      </w:r>
+      <w:proofErr w:type="spellEnd"/>
+    </w:p>
+    <w:p/>
+    <w:p>
+      <w:r>
+        <w:t xml:space="preserve">Vergessen Sie nicht auf die Meta-Regeln (Dokumentation, </w:t>
+      </w:r>
+      <w:proofErr w:type="spellStart"/>
+      <w:r>
+        <w:t>Jar</w:t>
+      </w:r>
+      <w:proofErr w:type="spellEnd"/>
+      <w:r>
+        <w:t>-File, etc.)! Die Testfälle sind dabei zu ignorieren. Diese Aufgabe ist als Gruppenarbeit (2 Personen) zu lösen.“ [BOR]</w:t>
       </w:r>
     </w:p>
     <w:p>
       <w:pPr>
         <w:pStyle w:val="berschrift2"/>
       </w:pPr>
-      <w:bookmarkStart w:id="2" w:name="_Toc444108963"/>
-      <w:r>
-        <w:t>Ziele</w:t>
-      </w:r>
-      <w:bookmarkEnd w:id="2"/>
-    </w:p>
-    <w:p>
-      <w:r>
-        <w:t xml:space="preserve">„Es ist erwünscht Konfigurationen nicht direkt im </w:t>
-      </w:r>
-      <w:proofErr w:type="spellStart"/>
-      <w:r>
-        <w:t>Sourcecode</w:t>
-      </w:r>
-      <w:proofErr w:type="spellEnd"/>
-      <w:r>
-        <w:t xml:space="preserve"> zu speichern, daher sollen Property-Files [3] zur Anwendung kommen bzw. CLI-Argumente (Library verwenden) [1,4] verwendet werden. Dabei können natürlich Default-Werte im Code abgelegt werden.</w:t>
-      </w:r>
-    </w:p>
-    <w:p>
-      <w:r>
-        <w:t xml:space="preserve">Das Hauptaugenmerk in diesem Beispiel liegt auf der Verwendung von </w:t>
-      </w:r>
-      <w:proofErr w:type="spellStart"/>
-      <w:r>
-        <w:t>PreparedStatements</w:t>
-      </w:r>
-      <w:proofErr w:type="spellEnd"/>
-      <w:r>
-        <w:t xml:space="preserve"> [2]. Dabei sollen alle CRUD-Aktionen durchgeführt werden.“ [BOR]</w:t>
-      </w:r>
-    </w:p>
-    <w:p>
-      <w:pPr>
-        <w:pStyle w:val="berschrift2"/>
-      </w:pPr>
-      <w:bookmarkStart w:id="3" w:name="_Toc444108964"/>
-      <w:r>
-        <w:t>Aufgabenstellung</w:t>
+      <w:bookmarkStart w:id="3" w:name="_Toc444108965"/>
+      <w:r>
+        <w:t>Quellen der Angabe</w:t>
       </w:r>
       <w:bookmarkEnd w:id="3"/>
     </w:p>
     <w:p>
-      <w:r>
-        <w:t xml:space="preserve">„Verwenden Sie Ihren Code aus der Aufgabenstellung "Simple JDBC Connection" um Zugriff auf die </w:t>
-      </w:r>
-      <w:proofErr w:type="spellStart"/>
-      <w:r>
-        <w:t>Postgresql</w:t>
-      </w:r>
-      <w:proofErr w:type="spellEnd"/>
-      <w:r>
-        <w:t xml:space="preserve"> Datenbank "Schokofabrik" zur Verfügung zu stellen. Dabei sollen die Befehle (CRUD) auf die Datenbank mittels </w:t>
-      </w:r>
-      <w:proofErr w:type="spellStart"/>
-      <w:r>
-        <w:t>PreparedStatements</w:t>
-      </w:r>
-      <w:proofErr w:type="spellEnd"/>
-      <w:r>
-        <w:t xml:space="preserve"> ausgeführt werden. Verwenden Sie mindestens 10000 Datensätze bei Ihren SQL-Befehlen. Diese können natürlich </w:t>
-      </w:r>
-      <w:proofErr w:type="spellStart"/>
-      <w:r>
-        <w:t>sinnfrei</w:t>
-      </w:r>
-      <w:proofErr w:type="spellEnd"/>
-      <w:r>
-        <w:t xml:space="preserve"> mittels geeigneten Methoden in Java erstellt werden.</w:t>
-      </w:r>
-    </w:p>
-    <w:p/>
-    <w:p>
-      <w:r>
-        <w:t xml:space="preserve">Die Properties sollen dabei folgende Keys beinhalten: host, </w:t>
-      </w:r>
-      <w:proofErr w:type="spellStart"/>
-      <w:r>
-        <w:t>port</w:t>
-      </w:r>
-      <w:proofErr w:type="spellEnd"/>
-      <w:r>
-        <w:t xml:space="preserve">, </w:t>
-      </w:r>
-      <w:proofErr w:type="spellStart"/>
-      <w:r>
-        <w:t>database</w:t>
-      </w:r>
-      <w:proofErr w:type="spellEnd"/>
-      <w:r>
-        <w:t xml:space="preserve">, </w:t>
-      </w:r>
-      <w:proofErr w:type="spellStart"/>
-      <w:r>
-        <w:t>user</w:t>
-      </w:r>
-      <w:proofErr w:type="spellEnd"/>
-      <w:r>
-        <w:t xml:space="preserve">, </w:t>
-      </w:r>
-      <w:proofErr w:type="spellStart"/>
-      <w:r>
-        <w:t>password</w:t>
-      </w:r>
-      <w:proofErr w:type="spellEnd"/>
-    </w:p>
-    <w:p/>
-    <w:p>
-      <w:r>
-        <w:t xml:space="preserve">Vergessen Sie nicht auf die Meta-Regeln (Dokumentation, </w:t>
-      </w:r>
-      <w:proofErr w:type="spellStart"/>
-      <w:r>
-        <w:t>Jar</w:t>
-      </w:r>
-      <w:proofErr w:type="spellEnd"/>
-      <w:r>
-        <w:t>-File, etc.)! Die Testfälle sind dabei zu ignorieren. Diese Aufgabe ist als Gruppenarbeit (2 Personen) zu lösen.“ [BOR]</w:t>
-      </w:r>
-    </w:p>
-    <w:p>
-      <w:pPr>
-        <w:pStyle w:val="berschrift2"/>
-      </w:pPr>
-      <w:bookmarkStart w:id="4" w:name="_Toc444108965"/>
-      <w:r>
-        <w:t>Quellen der Angabe</w:t>
-      </w:r>
-      <w:bookmarkEnd w:id="4"/>
-    </w:p>
-    <w:p>
       <w:pPr>
         <w:rPr>
           <w:lang w:val="en-US"/>
         </w:rPr>
       </w:pPr>
+      <w:proofErr w:type="gramStart"/>
       <w:r>
         <w:rPr>
           <w:lang w:val="en-US"/>
         </w:rPr>
-        <w:t xml:space="preserve">„[1] Apache Commons CLI; Online: </w:t>
+        <w:t>„[</w:t>
+      </w:r>
+      <w:proofErr w:type="gramEnd"/>
+      <w:r>
+        <w:rPr>
+          <w:lang w:val="en-US"/>
+        </w:rPr>
+        <w:t xml:space="preserve">1] Apache Commons CLI; Online: </w:t>
       </w:r>
       <w:hyperlink r:id="rId9" w:history="1">
         <w:r>
@@ -1809,11 +1816,12 @@
         <w:pStyle w:val="berschrift1"/>
         <w:pageBreakBefore/>
       </w:pPr>
-      <w:bookmarkStart w:id="5" w:name="_Toc444108966"/>
-      <w:r>
+      <w:bookmarkStart w:id="4" w:name="_Toc444108966"/>
+      <w:r>
+        <w:lastRenderedPageBreak/>
         <w:t>Designüberlegung</w:t>
       </w:r>
-      <w:bookmarkEnd w:id="5"/>
+      <w:bookmarkEnd w:id="4"/>
     </w:p>
     <w:p>
       <w:pPr>
@@ -1966,30 +1974,31 @@
         <w:pStyle w:val="berschrift1"/>
         <w:pageBreakBefore/>
       </w:pPr>
-      <w:bookmarkStart w:id="6" w:name="_Toc444108967"/>
-      <w:r>
+      <w:bookmarkStart w:id="5" w:name="_Toc444108967"/>
+      <w:r>
+        <w:lastRenderedPageBreak/>
         <w:t>Ergebnisse</w:t>
       </w:r>
+      <w:bookmarkEnd w:id="5"/>
+    </w:p>
+    <w:p>
+      <w:pPr>
+        <w:pStyle w:val="berschrift2"/>
+      </w:pPr>
+      <w:bookmarkStart w:id="6" w:name="_Toc444108968"/>
+      <w:bookmarkStart w:id="7" w:name="_Toc437502305"/>
+      <w:r>
+        <w:t xml:space="preserve">Apache </w:t>
+      </w:r>
+      <w:proofErr w:type="spellStart"/>
+      <w:r>
+        <w:t>Commons</w:t>
+      </w:r>
+      <w:proofErr w:type="spellEnd"/>
+      <w:r>
+        <w:t xml:space="preserve"> CLI</w:t>
+      </w:r>
       <w:bookmarkEnd w:id="6"/>
-    </w:p>
-    <w:p>
-      <w:pPr>
-        <w:pStyle w:val="berschrift2"/>
-      </w:pPr>
-      <w:bookmarkStart w:id="7" w:name="_Toc437502305"/>
-      <w:bookmarkStart w:id="8" w:name="_Toc444108968"/>
-      <w:r>
-        <w:t xml:space="preserve">Apache </w:t>
-      </w:r>
-      <w:proofErr w:type="spellStart"/>
-      <w:r>
-        <w:t>Commons</w:t>
-      </w:r>
-      <w:proofErr w:type="spellEnd"/>
-      <w:r>
-        <w:t xml:space="preserve"> CLI</w:t>
-      </w:r>
-      <w:bookmarkEnd w:id="8"/>
     </w:p>
     <w:p>
       <w:pPr>
@@ -2078,27 +2087,14 @@
       <w:r>
         <w:t xml:space="preserve">Abbildung </w:t>
       </w:r>
-      <w:r>
-        <w:fldChar w:fldCharType="begin"/>
-      </w:r>
-      <w:r>
-        <w:instrText xml:space="preserve"> SEQ Abbildung \* ARABIC </w:instrText>
-      </w:r>
-      <w:r>
-        <w:fldChar w:fldCharType="separate"/>
-      </w:r>
-      <w:r>
-        <w:rPr>
-          <w:noProof/>
-        </w:rPr>
-        <w:t>1</w:t>
-      </w:r>
-      <w:r>
-        <w:rPr>
-          <w:noProof/>
-        </w:rPr>
-        <w:fldChar w:fldCharType="end"/>
-      </w:r>
+      <w:fldSimple w:instr=" SEQ Abbildung \* ARABIC ">
+        <w:r>
+          <w:rPr>
+            <w:noProof/>
+          </w:rPr>
+          <w:t>1</w:t>
+        </w:r>
+      </w:fldSimple>
       <w:r>
         <w:t>: Optionen definieren</w:t>
       </w:r>
@@ -2190,14 +2186,27 @@
       <w:r>
         <w:t xml:space="preserve">Abbildung </w:t>
       </w:r>
-      <w:fldSimple w:instr=" SEQ Abbildung \* ARABIC ">
-        <w:r>
-          <w:rPr>
-            <w:noProof/>
-          </w:rPr>
-          <w:t>2</w:t>
-        </w:r>
-      </w:fldSimple>
+      <w:r>
+        <w:fldChar w:fldCharType="begin"/>
+      </w:r>
+      <w:r>
+        <w:instrText xml:space="preserve"> SEQ Abbildung \* ARABIC </w:instrText>
+      </w:r>
+      <w:r>
+        <w:fldChar w:fldCharType="separate"/>
+      </w:r>
+      <w:r>
+        <w:rPr>
+          <w:noProof/>
+        </w:rPr>
+        <w:t>2</w:t>
+      </w:r>
+      <w:r>
+        <w:rPr>
+          <w:noProof/>
+        </w:rPr>
+        <w:fldChar w:fldCharType="end"/>
+      </w:r>
       <w:r>
         <w:t>: Parsen der Argumente</w:t>
       </w:r>
@@ -2221,10 +2230,7 @@
         <w:t>.</w:t>
       </w:r>
       <w:r>
-        <w:t xml:space="preserve"> </w:t>
-      </w:r>
-      <w:r>
-        <w:t>[APA]</w:t>
+        <w:t xml:space="preserve"> [APA]</w:t>
       </w:r>
     </w:p>
     <w:p>
@@ -2285,14 +2291,27 @@
       <w:r>
         <w:t xml:space="preserve">Abbildung </w:t>
       </w:r>
-      <w:fldSimple w:instr=" SEQ Abbildung \* ARABIC ">
-        <w:r>
-          <w:rPr>
-            <w:noProof/>
-          </w:rPr>
-          <w:t>3</w:t>
-        </w:r>
-      </w:fldSimple>
+      <w:r>
+        <w:fldChar w:fldCharType="begin"/>
+      </w:r>
+      <w:r>
+        <w:instrText xml:space="preserve"> SEQ Abbildung \* ARABIC </w:instrText>
+      </w:r>
+      <w:r>
+        <w:fldChar w:fldCharType="separate"/>
+      </w:r>
+      <w:r>
+        <w:rPr>
+          <w:noProof/>
+        </w:rPr>
+        <w:t>3</w:t>
+      </w:r>
+      <w:r>
+        <w:rPr>
+          <w:noProof/>
+        </w:rPr>
+        <w:fldChar w:fldCharType="end"/>
+      </w:r>
       <w:r>
         <w:t>: Überprüfen ob ein Switch gesetzt wurde</w:t>
       </w:r>
@@ -2301,11 +2320,159 @@
       <w:pPr>
         <w:pStyle w:val="berschrift2"/>
       </w:pPr>
-      <w:bookmarkStart w:id="9" w:name="_Toc444108969"/>
+      <w:bookmarkStart w:id="8" w:name="_Toc444108969"/>
       <w:r>
         <w:t>Property Files</w:t>
       </w:r>
+      <w:bookmarkEnd w:id="8"/>
+    </w:p>
+    <w:p>
+      <w:pPr>
+        <w:pStyle w:val="Textkrper"/>
+      </w:pPr>
+      <w:r>
+        <w:t xml:space="preserve">Mithilfe des Property Files können Konfigurationen einfach abgespeichert und eingelesen werden. Die einzelnen Werte sind folgendermaßen im File abzuspeichern: </w:t>
+      </w:r>
+      <w:proofErr w:type="spellStart"/>
+      <w:r>
+        <w:t>key</w:t>
+      </w:r>
+      <w:proofErr w:type="spellEnd"/>
+      <w:r>
+        <w:t>=</w:t>
+      </w:r>
+      <w:proofErr w:type="spellStart"/>
+      <w:r>
+        <w:t>value</w:t>
+      </w:r>
+      <w:proofErr w:type="spellEnd"/>
+      <w:r>
+        <w:t xml:space="preserve">. </w:t>
+      </w:r>
+      <w:r>
+        <w:br/>
+        <w:t>Zuerst wird ein Properties Objekt erstellt. In dieses können dann die einzelnen Properties aus dem File mit einem Stream geladen werden.</w:t>
+      </w:r>
+    </w:p>
+    <w:p>
+      <w:pPr>
+        <w:pStyle w:val="Textkrper"/>
+        <w:keepNext/>
+      </w:pPr>
+      <w:r>
+        <w:rPr>
+          <w:noProof/>
+          <w:lang w:eastAsia="de-AT" w:bidi="ar-SA"/>
+        </w:rPr>
+        <w:drawing>
+          <wp:inline distT="0" distB="0" distL="0" distR="0" wp14:anchorId="67C2A5AC" wp14:editId="315AB909">
+            <wp:extent cx="2638425" cy="390525"/>
+            <wp:effectExtent l="0" t="0" r="9525" b="9525"/>
+            <wp:docPr id="5" name="Grafik 5"/>
+            <wp:cNvGraphicFramePr>
+              <a:graphicFrameLocks xmlns:a="http://schemas.openxmlformats.org/drawingml/2006/main" noChangeAspect="1"/>
+            </wp:cNvGraphicFramePr>
+            <a:graphic xmlns:a="http://schemas.openxmlformats.org/drawingml/2006/main">
+              <a:graphicData uri="http://schemas.openxmlformats.org/drawingml/2006/picture">
+                <pic:pic xmlns:pic="http://schemas.openxmlformats.org/drawingml/2006/picture">
+                  <pic:nvPicPr>
+                    <pic:cNvPr id="1" name=""/>
+                    <pic:cNvPicPr/>
+                  </pic:nvPicPr>
+                  <pic:blipFill>
+                    <a:blip r:embed="rId16"/>
+                    <a:stretch>
+                      <a:fillRect/>
+                    </a:stretch>
+                  </pic:blipFill>
+                  <pic:spPr>
+                    <a:xfrm>
+                      <a:off x="0" y="0"/>
+                      <a:ext cx="2638425" cy="390525"/>
+                    </a:xfrm>
+                    <a:prstGeom prst="rect">
+                      <a:avLst/>
+                    </a:prstGeom>
+                  </pic:spPr>
+                </pic:pic>
+              </a:graphicData>
+            </a:graphic>
+          </wp:inline>
+        </w:drawing>
+      </w:r>
+    </w:p>
+    <w:p>
+      <w:pPr>
+        <w:pStyle w:val="Beschriftung"/>
+      </w:pPr>
+      <w:r>
+        <w:t>Abbildung 4: Erstellen des Objekts und laden des Files</w:t>
+      </w:r>
+    </w:p>
+    <w:p>
+      <w:r>
+        <w:t xml:space="preserve">Falls ein Wert nicht über die CLI angegeben wurde wird dieser, falls vorhanden,  aus dem Property File nachgeladen. </w:t>
+      </w:r>
+    </w:p>
+    <w:p>
+      <w:pPr>
+        <w:keepNext/>
+      </w:pPr>
+      <w:r>
+        <w:rPr>
+          <w:noProof/>
+          <w:lang w:eastAsia="de-AT" w:bidi="ar-SA"/>
+        </w:rPr>
+        <w:lastRenderedPageBreak/>
+        <w:drawing>
+          <wp:inline distT="0" distB="0" distL="0" distR="0" wp14:anchorId="6ADD7D5C" wp14:editId="4E1F2702">
+            <wp:extent cx="3876675" cy="1790700"/>
+            <wp:effectExtent l="0" t="0" r="9525" b="0"/>
+            <wp:docPr id="6" name="Grafik 6"/>
+            <wp:cNvGraphicFramePr>
+              <a:graphicFrameLocks xmlns:a="http://schemas.openxmlformats.org/drawingml/2006/main" noChangeAspect="1"/>
+            </wp:cNvGraphicFramePr>
+            <a:graphic xmlns:a="http://schemas.openxmlformats.org/drawingml/2006/main">
+              <a:graphicData uri="http://schemas.openxmlformats.org/drawingml/2006/picture">
+                <pic:pic xmlns:pic="http://schemas.openxmlformats.org/drawingml/2006/picture">
+                  <pic:nvPicPr>
+                    <pic:cNvPr id="1" name=""/>
+                    <pic:cNvPicPr/>
+                  </pic:nvPicPr>
+                  <pic:blipFill>
+                    <a:blip r:embed="rId17"/>
+                    <a:stretch>
+                      <a:fillRect/>
+                    </a:stretch>
+                  </pic:blipFill>
+                  <pic:spPr>
+                    <a:xfrm>
+                      <a:off x="0" y="0"/>
+                      <a:ext cx="3876675" cy="1790700"/>
+                    </a:xfrm>
+                    <a:prstGeom prst="rect">
+                      <a:avLst/>
+                    </a:prstGeom>
+                  </pic:spPr>
+                </pic:pic>
+              </a:graphicData>
+            </a:graphic>
+          </wp:inline>
+        </w:drawing>
+      </w:r>
+    </w:p>
+    <w:p>
+      <w:pPr>
+        <w:pStyle w:val="Beschriftung"/>
+      </w:pPr>
+      <w:r>
+        <w:t>Abbildung 5: Beispiel N</w:t>
+      </w:r>
+      <w:bookmarkStart w:id="9" w:name="_GoBack"/>
       <w:bookmarkEnd w:id="9"/>
+      <w:r>
+        <w:t>achladen der Werte</w:t>
+      </w:r>
     </w:p>
     <w:p>
       <w:pPr>
@@ -2878,6 +3045,7 @@
         <w:pStyle w:val="Textkrper"/>
       </w:pPr>
       <w:r>
+        <w:lastRenderedPageBreak/>
         <w:t>Der tatsächliche Aufwand ist wie folgt aufgeschlüsselt:</w:t>
       </w:r>
     </w:p>
@@ -3460,7 +3628,7 @@
               <w:pStyle w:val="Textkrper"/>
             </w:pPr>
             <w:r>
-              <w:t>1.8</w:t>
+              <w:t>2</w:t>
             </w:r>
             <w:r>
               <w:t xml:space="preserve"> h</w:t>
@@ -3507,7 +3675,7 @@
               <w:pStyle w:val="Textkrper"/>
             </w:pPr>
             <w:r>
-              <w:t>0.4</w:t>
+              <w:t>0.5</w:t>
             </w:r>
             <w:r>
               <w:t xml:space="preserve"> h</w:t>
@@ -3554,7 +3722,7 @@
               <w:pStyle w:val="Textkrper"/>
             </w:pPr>
             <w:r>
-              <w:t>0.4</w:t>
+              <w:t>0.6</w:t>
             </w:r>
             <w:r>
               <w:t xml:space="preserve"> h</w:t>
@@ -3631,7 +3799,7 @@
               <w:rPr>
                 <w:b/>
               </w:rPr>
-              <w:t>2.6</w:t>
+              <w:t>3.1</w:t>
             </w:r>
             <w:r>
               <w:rPr>
@@ -3770,11 +3938,26 @@
           <w:p>
             <w:pPr>
               <w:pStyle w:val="Textkrper"/>
-            </w:pPr>
-            <w:r>
-              <w:t>2.6</w:t>
-            </w:r>
-            <w:r>
+              <w:rPr>
+                <w:lang w:val="en-US"/>
+              </w:rPr>
+            </w:pPr>
+            <w:r>
+              <w:rPr>
+                <w:lang w:val="en-US"/>
+              </w:rPr>
+              <w:t>3.</w:t>
+            </w:r>
+            <w:r>
+              <w:rPr>
+                <w:lang w:val="en-US"/>
+              </w:rPr>
+              <w:t>1</w:t>
+            </w:r>
+            <w:r>
+              <w:rPr>
+                <w:lang w:val="en-US"/>
+              </w:rPr>
               <w:t xml:space="preserve"> h</w:t>
             </w:r>
           </w:p>
@@ -3790,14 +3973,18 @@
               <w:pStyle w:val="Textkrper"/>
               <w:rPr>
                 <w:b/>
-              </w:rPr>
-            </w:pPr>
-            <w:r>
-              <w:rPr>
-                <w:b/>
+                <w:lang w:val="en-US"/>
+              </w:rPr>
+            </w:pPr>
+            <w:proofErr w:type="spellStart"/>
+            <w:r>
+              <w:rPr>
+                <w:b/>
+                <w:lang w:val="en-US"/>
               </w:rPr>
               <w:t>Gesamt</w:t>
             </w:r>
+            <w:proofErr w:type="spellEnd"/>
           </w:p>
         </w:tc>
         <w:tc>
@@ -3807,16 +3994,21 @@
           <w:p>
             <w:pPr>
               <w:pStyle w:val="Textkrper"/>
-            </w:pPr>
-            <w:r>
-              <w:rPr>
-                <w:b/>
-              </w:rPr>
-              <w:t>5.8</w:t>
-            </w:r>
-            <w:r>
-              <w:rPr>
-                <w:b/>
+              <w:rPr>
+                <w:lang w:val="en-US"/>
+              </w:rPr>
+            </w:pPr>
+            <w:r>
+              <w:rPr>
+                <w:b/>
+                <w:lang w:val="en-US"/>
+              </w:rPr>
+              <w:t>6.3</w:t>
+            </w:r>
+            <w:r>
+              <w:rPr>
+                <w:b/>
+                <w:lang w:val="en-US"/>
               </w:rPr>
               <w:t xml:space="preserve"> h</w:t>
             </w:r>
@@ -3831,22 +4023,37 @@
           <w:ilvl w:val="0"/>
           <w:numId w:val="0"/>
         </w:numPr>
+        <w:rPr>
+          <w:lang w:val="en-US"/>
+        </w:rPr>
       </w:pPr>
       <w:bookmarkStart w:id="12" w:name="_Toc437502306"/>
     </w:p>
     <w:p>
       <w:pPr>
         <w:pStyle w:val="berschrift1"/>
-      </w:pPr>
-      <w:r>
+        <w:rPr>
+          <w:lang w:val="en-US"/>
+        </w:rPr>
+      </w:pPr>
+      <w:r>
+        <w:rPr>
+          <w:lang w:val="en-US"/>
+        </w:rPr>
         <w:br w:type="column"/>
       </w:r>
       <w:bookmarkStart w:id="13" w:name="_Toc444108972"/>
-      <w:r>
+      <w:proofErr w:type="spellStart"/>
+      <w:r>
+        <w:rPr>
+          <w:lang w:val="en-US"/>
+        </w:rPr>
+        <w:lastRenderedPageBreak/>
         <w:t>Literaturverzeichnis</w:t>
       </w:r>
       <w:bookmarkEnd w:id="12"/>
       <w:bookmarkEnd w:id="13"/>
+      <w:proofErr w:type="spellEnd"/>
     </w:p>
     <w:p>
       <w:pPr>
@@ -3854,90 +4061,100 @@
         <w:ind w:left="1418" w:hanging="1418"/>
       </w:pPr>
       <w:r>
+        <w:rPr>
+          <w:lang w:val="en-US"/>
+        </w:rPr>
         <w:t>[BOR]</w:t>
       </w:r>
       <w:r>
+        <w:rPr>
+          <w:lang w:val="en-US"/>
+        </w:rPr>
         <w:tab/>
       </w:r>
       <w:r>
+        <w:rPr>
+          <w:lang w:val="en-US"/>
+        </w:rPr>
         <w:t>Mich</w:t>
       </w:r>
+      <w:r>
+        <w:rPr>
+          <w:lang w:val="en-US"/>
+        </w:rPr>
+        <w:t xml:space="preserve">ael </w:t>
+      </w:r>
       <w:proofErr w:type="spellStart"/>
       <w:r>
         <w:rPr>
           <w:lang w:val="en-US"/>
         </w:rPr>
-        <w:t>ael</w:t>
+        <w:t>Borko</w:t>
       </w:r>
       <w:proofErr w:type="spellEnd"/>
       <w:r>
         <w:rPr>
           <w:lang w:val="en-US"/>
         </w:rPr>
-        <w:t xml:space="preserve"> </w:t>
-      </w:r>
-      <w:proofErr w:type="spellStart"/>
+        <w:t>. (201</w:t>
+      </w:r>
       <w:r>
         <w:rPr>
           <w:lang w:val="en-US"/>
         </w:rPr>
-        <w:t>Borko</w:t>
-      </w:r>
-      <w:proofErr w:type="spellEnd"/>
+        <w:t>6</w:t>
+      </w:r>
       <w:r>
         <w:rPr>
           <w:lang w:val="en-US"/>
         </w:rPr>
-        <w:t>. (201</w:t>
+        <w:t xml:space="preserve">, </w:t>
       </w:r>
       <w:r>
         <w:rPr>
           <w:lang w:val="en-US"/>
         </w:rPr>
-        <w:t>6</w:t>
+        <w:t>February</w:t>
       </w:r>
       <w:r>
         <w:rPr>
           <w:lang w:val="en-US"/>
         </w:rPr>
-        <w:t xml:space="preserve">, </w:t>
+        <w:t xml:space="preserve">). </w:t>
       </w:r>
       <w:r>
         <w:rPr>
           <w:lang w:val="en-US"/>
         </w:rPr>
-        <w:t>February</w:t>
+        <w:t>Prepared Statements</w:t>
       </w:r>
       <w:r>
         <w:rPr>
           <w:lang w:val="en-US"/>
         </w:rPr>
-        <w:t xml:space="preserve">). </w:t>
+        <w:t xml:space="preserve"> [Online]. </w:t>
       </w:r>
       <w:r>
         <w:rPr>
           <w:lang w:val="en-US"/>
         </w:rPr>
-        <w:t>Prepared Statements</w:t>
-      </w:r>
+        <w:t>Available at</w:t>
+      </w:r>
+      <w:proofErr w:type="gramStart"/>
       <w:r>
         <w:rPr>
           <w:lang w:val="en-US"/>
         </w:rPr>
-        <w:t xml:space="preserve"> [Online]. </w:t>
-      </w:r>
-      <w:proofErr w:type="spellStart"/>
-      <w:r>
-        <w:t>Available</w:t>
-      </w:r>
-      <w:proofErr w:type="spellEnd"/>
-      <w:r>
-        <w:t xml:space="preserve"> at:</w:t>
-      </w:r>
-      <w:r>
+        <w:t>:</w:t>
+      </w:r>
+      <w:proofErr w:type="gramEnd"/>
+      <w:r>
+        <w:rPr>
+          <w:lang w:val="en-US"/>
+        </w:rPr>
         <w:br/>
       </w:r>
-      <w:hyperlink r:id="rId16" w:history="1">
+      <w:hyperlink r:id="rId18" w:history="1">
         <w:r>
           <w:rPr>
             <w:rStyle w:val="Hyperlink"/>
@@ -3970,61 +4187,23 @@
         <w:ind w:left="1418" w:hanging="1418"/>
       </w:pPr>
       <w:r>
-        <w:t>[</w:t>
-      </w:r>
-      <w:r>
-        <w:t>APA</w:t>
-      </w:r>
-      <w:r>
-        <w:t>]</w:t>
-      </w:r>
-      <w:r>
+        <w:rPr>
+          <w:lang w:val="en-US"/>
+        </w:rPr>
+        <w:t>[APA]</w:t>
+      </w:r>
+      <w:r>
+        <w:rPr>
+          <w:lang w:val="en-US"/>
+        </w:rPr>
         <w:tab/>
-      </w:r>
-      <w:r>
         <w:t>Apache</w:t>
       </w:r>
       <w:r>
         <w:rPr>
           <w:lang w:val="en-US"/>
         </w:rPr>
-        <w:t>. (201</w:t>
-      </w:r>
-      <w:r>
-        <w:rPr>
-          <w:lang w:val="en-US"/>
-        </w:rPr>
-        <w:t>5</w:t>
-      </w:r>
-      <w:r>
-        <w:rPr>
-          <w:lang w:val="en-US"/>
-        </w:rPr>
-        <w:t xml:space="preserve">, </w:t>
-      </w:r>
-      <w:r>
-        <w:rPr>
-          <w:lang w:val="en-US"/>
-        </w:rPr>
-        <w:t>June</w:t>
-      </w:r>
-      <w:r>
-        <w:rPr>
-          <w:lang w:val="en-US"/>
-        </w:rPr>
-        <w:t xml:space="preserve">). </w:t>
-      </w:r>
-      <w:r>
-        <w:rPr>
-          <w:lang w:val="en-US"/>
-        </w:rPr>
-        <w:t>User Guide: Getting started</w:t>
-      </w:r>
-      <w:r>
-        <w:rPr>
-          <w:lang w:val="en-US"/>
-        </w:rPr>
-        <w:t xml:space="preserve"> [Online]. </w:t>
+        <w:t xml:space="preserve">. (2015, June). User Guide: Getting started [Online]. </w:t>
       </w:r>
       <w:proofErr w:type="spellStart"/>
       <w:r>
@@ -4037,7 +4216,7 @@
       <w:r>
         <w:br/>
       </w:r>
-      <w:hyperlink r:id="rId17" w:history="1">
+      <w:hyperlink r:id="rId19" w:history="1">
         <w:r>
           <w:rPr>
             <w:rStyle w:val="Hyperlink"/>
@@ -4060,8 +4239,8 @@
     </w:p>
     <w:p/>
     <w:sectPr>
-      <w:headerReference w:type="default" r:id="rId18"/>
-      <w:footerReference w:type="default" r:id="rId19"/>
+      <w:headerReference w:type="default" r:id="rId20"/>
+      <w:footerReference w:type="default" r:id="rId21"/>
       <w:pgSz w:w="11906" w:h="16838"/>
       <w:pgMar w:top="1689" w:right="1134" w:bottom="1689" w:left="1134" w:header="1134" w:footer="1134" w:gutter="0"/>
       <w:cols w:space="720"/>
@@ -4144,7 +4323,7 @@
         <w:sz w:val="20"/>
         <w:szCs w:val="20"/>
       </w:rPr>
-      <w:t>8</w:t>
+      <w:t>6</w:t>
     </w:r>
     <w:r>
       <w:rPr>
@@ -6705,7 +6884,7 @@
 </file>
 
 <file path=customXml/itemProps1.xml><?xml version="1.0" encoding="utf-8"?>
-<ds:datastoreItem xmlns:ds="http://schemas.openxmlformats.org/officeDocument/2006/customXml" ds:itemID="{A2C3EE5D-2740-4366-8BF7-79B8EADC4498}">
+<ds:datastoreItem xmlns:ds="http://schemas.openxmlformats.org/officeDocument/2006/customXml" ds:itemID="{ACE744B0-DA20-4ACE-92CC-6E7E5FE035EA}">
   <ds:schemaRefs>
     <ds:schemaRef ds:uri="http://schemas.openxmlformats.org/officeDocument/2006/bibliography"/>
   </ds:schemaRefs>

</xml_diff>